<commit_message>
datos CONTRATO 2 FINAL
</commit_message>
<xml_diff>
--- a/public/plantillas/plantilla_T2_sinconyuge.docx
+++ b/public/plantillas/plantilla_T2_sinconyuge.docx
@@ -670,48 +670,48 @@
           <w:szCs w:val="18"/>
           <w:lang w:val="es-PE"/>
         </w:rPr>
+        <w:t>documentoIdentificacionCopropietarios</w:t>
+      </w:r>
+      <w:r>
+        <w:rPr>
+          <w:rFonts w:ascii="Verdana" w:hAnsi="Verdana"/>
+          <w:b/>
+          <w:bCs/>
+          <w:sz w:val="18"/>
+          <w:szCs w:val="18"/>
+        </w:rPr>
+        <w:t>}</w:t>
+      </w:r>
+      <w:r>
+        <w:rPr>
+          <w:rFonts w:ascii="Verdana" w:eastAsia="Tahoma" w:hAnsi="Verdana" w:cs="Tahoma"/>
+          <w:b/>
+          <w:bCs/>
+          <w:sz w:val="18"/>
+          <w:szCs w:val="18"/>
+        </w:rPr>
+        <w:t xml:space="preserve"> N°</w:t>
+      </w:r>
+      <w:r>
+        <w:rPr>
+          <w:rFonts w:ascii="Verdana" w:hAnsi="Verdana"/>
+          <w:b/>
+          <w:bCs/>
+          <w:sz w:val="18"/>
+          <w:szCs w:val="18"/>
+        </w:rPr>
+        <w:t>{</w:t>
+      </w:r>
+      <w:r>
+        <w:rPr>
+          <w:rFonts w:ascii="Verdana" w:hAnsi="Verdana"/>
+          <w:b/>
+          <w:bCs/>
+          <w:sz w:val="18"/>
+          <w:szCs w:val="18"/>
+          <w:lang w:val="es-PE"/>
+        </w:rPr>
         <w:t>numeroIdentificacionCopropietarios</w:t>
-      </w:r>
-      <w:r>
-        <w:rPr>
-          <w:rFonts w:ascii="Verdana" w:hAnsi="Verdana"/>
-          <w:b/>
-          <w:bCs/>
-          <w:sz w:val="18"/>
-          <w:szCs w:val="18"/>
-        </w:rPr>
-        <w:t>}</w:t>
-      </w:r>
-      <w:r>
-        <w:rPr>
-          <w:rFonts w:ascii="Verdana" w:eastAsia="Tahoma" w:hAnsi="Verdana" w:cs="Tahoma"/>
-          <w:b/>
-          <w:bCs/>
-          <w:sz w:val="18"/>
-          <w:szCs w:val="18"/>
-        </w:rPr>
-        <w:t xml:space="preserve"> N°</w:t>
-      </w:r>
-      <w:r>
-        <w:rPr>
-          <w:rFonts w:ascii="Verdana" w:hAnsi="Verdana"/>
-          <w:b/>
-          <w:bCs/>
-          <w:sz w:val="18"/>
-          <w:szCs w:val="18"/>
-        </w:rPr>
-        <w:t>{</w:t>
-      </w:r>
-      <w:r>
-        <w:rPr>
-          <w:rFonts w:ascii="Verdana" w:hAnsi="Verdana"/>
-          <w:b/>
-          <w:bCs/>
-          <w:sz w:val="18"/>
-          <w:szCs w:val="18"/>
-          <w:lang w:val="es-PE"/>
-        </w:rPr>
-        <w:t>documentoIdentificacionCopropietarios</w:t>
       </w:r>
       <w:r>
         <w:rPr>
@@ -6195,27 +6195,6 @@
       <w:pPr>
         <w:spacing w:before="4" w:after="4"/>
         <w:rPr>
-          <w:rFonts w:ascii="Verdana" w:hAnsi="Verdana"/>
-          <w:sz w:val="18"/>
-          <w:szCs w:val="18"/>
-        </w:rPr>
-      </w:pPr>
-    </w:p>
-    <w:p>
-      <w:pPr>
-        <w:spacing w:before="4" w:after="4"/>
-        <w:rPr>
-          <w:rFonts w:ascii="Verdana" w:hAnsi="Verdana"/>
-          <w:sz w:val="18"/>
-          <w:szCs w:val="18"/>
-        </w:rPr>
-      </w:pPr>
-    </w:p>
-    <w:p>
-      <w:pPr>
-        <w:spacing w:before="4" w:after="4"/>
-        <w:rPr>
-          <w:ins w:id="3" w:author="Javier enrique Silva Barrientos" w:date="2025-08-05T21:11:00Z" w16du:dateUtc="2025-08-06T02:11:00Z"/>
           <w:rFonts w:ascii="Verdana" w:eastAsia="Verdana" w:hAnsi="Verdana" w:cs="Verdana"/>
           <w:b/>
           <w:sz w:val="18"/>
@@ -6241,6 +6220,7 @@
           <w:sz w:val="18"/>
           <w:szCs w:val="18"/>
         </w:rPr>
+        <w:lastRenderedPageBreak/>
         <w:t>DECLARACIONES</w:t>
       </w:r>
     </w:p>
@@ -10022,7 +10002,17 @@
           <w:sz w:val="18"/>
           <w:szCs w:val="18"/>
         </w:rPr>
-        <w:t>LAS PARTES DECIDEN IDENTIFICAR EL ÁREA, UBICACIÓN, LINDEROS Y MEDIDAS PERIMÉTRICAS QUE CORRESPONDEN A LAS ACCIONES Y DERECHOS DEL BIEN INMUEBLE MATERIA DE ESTA COMPRAVENTA, COMO SIGUE</w:t>
+        <w:t xml:space="preserve">LAS PARTES DECIDEN IDENTIFICAR EL ÁREA, UBICACIÓN, LINDEROS Y MEDIDAS PERIMÉTRICAS </w:t>
+      </w:r>
+      <w:r>
+        <w:rPr>
+          <w:rFonts w:ascii="Verdana" w:eastAsia="Verdana" w:hAnsi="Verdana" w:cs="Verdana"/>
+          <w:color w:val="000000"/>
+          <w:sz w:val="18"/>
+          <w:szCs w:val="18"/>
+        </w:rPr>
+        <w:lastRenderedPageBreak/>
+        <w:t>QUE CORRESPONDEN A LAS ACCIONES Y DERECHOS DEL BIEN INMUEBLE MATERIA DE ESTA COMPRAVENTA, COMO SIGUE</w:t>
       </w:r>
     </w:p>
     <w:p>
@@ -11976,6 +11966,7 @@
           <w:sz w:val="18"/>
           <w:szCs w:val="18"/>
         </w:rPr>
+        <w:lastRenderedPageBreak/>
         <w:t>SEÑOR NOTARIO:</w:t>
       </w:r>
     </w:p>
@@ -12257,48 +12248,48 @@
           <w:szCs w:val="18"/>
           <w:lang w:val="es-PE"/>
         </w:rPr>
+        <w:t>documentoIdentificacionCopropietarios</w:t>
+      </w:r>
+      <w:r>
+        <w:rPr>
+          <w:rFonts w:ascii="Verdana" w:hAnsi="Verdana"/>
+          <w:b/>
+          <w:bCs/>
+          <w:sz w:val="18"/>
+          <w:szCs w:val="18"/>
+        </w:rPr>
+        <w:t>}</w:t>
+      </w:r>
+      <w:r>
+        <w:rPr>
+          <w:rFonts w:ascii="Verdana" w:eastAsia="Tahoma" w:hAnsi="Verdana" w:cs="Tahoma"/>
+          <w:b/>
+          <w:bCs/>
+          <w:sz w:val="18"/>
+          <w:szCs w:val="18"/>
+        </w:rPr>
+        <w:t xml:space="preserve"> N°</w:t>
+      </w:r>
+      <w:r>
+        <w:rPr>
+          <w:rFonts w:ascii="Verdana" w:hAnsi="Verdana"/>
+          <w:b/>
+          <w:bCs/>
+          <w:sz w:val="18"/>
+          <w:szCs w:val="18"/>
+        </w:rPr>
+        <w:t>{</w:t>
+      </w:r>
+      <w:r>
+        <w:rPr>
+          <w:rFonts w:ascii="Verdana" w:hAnsi="Verdana"/>
+          <w:b/>
+          <w:bCs/>
+          <w:sz w:val="18"/>
+          <w:szCs w:val="18"/>
+          <w:lang w:val="es-PE"/>
+        </w:rPr>
         <w:t>numeroIdentificacionCopropietarios</w:t>
-      </w:r>
-      <w:r>
-        <w:rPr>
-          <w:rFonts w:ascii="Verdana" w:hAnsi="Verdana"/>
-          <w:b/>
-          <w:bCs/>
-          <w:sz w:val="18"/>
-          <w:szCs w:val="18"/>
-        </w:rPr>
-        <w:t>}</w:t>
-      </w:r>
-      <w:r>
-        <w:rPr>
-          <w:rFonts w:ascii="Verdana" w:eastAsia="Tahoma" w:hAnsi="Verdana" w:cs="Tahoma"/>
-          <w:b/>
-          <w:bCs/>
-          <w:sz w:val="18"/>
-          <w:szCs w:val="18"/>
-        </w:rPr>
-        <w:t xml:space="preserve"> N°</w:t>
-      </w:r>
-      <w:r>
-        <w:rPr>
-          <w:rFonts w:ascii="Verdana" w:hAnsi="Verdana"/>
-          <w:b/>
-          <w:bCs/>
-          <w:sz w:val="18"/>
-          <w:szCs w:val="18"/>
-        </w:rPr>
-        <w:t>{</w:t>
-      </w:r>
-      <w:r>
-        <w:rPr>
-          <w:rFonts w:ascii="Verdana" w:hAnsi="Verdana"/>
-          <w:b/>
-          <w:bCs/>
-          <w:sz w:val="18"/>
-          <w:szCs w:val="18"/>
-          <w:lang w:val="es-PE"/>
-        </w:rPr>
-        <w:t>documentoIdentificacionCopropietarios</w:t>
       </w:r>
       <w:r>
         <w:rPr>
@@ -13990,34 +13981,34 @@
           <w:sz w:val="18"/>
           <w:szCs w:val="18"/>
         </w:rPr>
-        <w:t xml:space="preserve">ASIMISMO, SUSCRIBIR CUALQUIER DOCUMENTO PÚBLICO Y/O PRIVADO, ASÍ COMO LA(S) ESCRITURA(S) PÚBLICA(S) MODIFICATORIA(S) Y/O ACLARATORIA(S) DEL PRESENTE OTORGAMIENTO DE PODER ESPECIAL QUE SE REQUIERA PRESENTAR ANTE CUALQUIER ENTIDAD ADMINISTRATIVA ÚNICAMENTE VINCULADO A LOS ACTOS, GESTIONES Y NEGOCIOS SEÑALADOS EN ESTE DOCUMENTO, ASÍ COMO PARA LA CORRECTA IDENTIFICACIÓN E INDIVIDUALIZACIÓN DEL INMUEBLE, </w:t>
+        <w:t xml:space="preserve">ASIMISMO, SUSCRIBIR CUALQUIER DOCUMENTO PÚBLICO Y/O PRIVADO, ASÍ COMO LA(S) ESCRITURA(S) PÚBLICA(S) MODIFICATORIA(S) Y/O ACLARATORIA(S) DEL PRESENTE OTORGAMIENTO DE PODER ESPECIAL QUE SE REQUIERA PRESENTAR ANTE CUALQUIER ENTIDAD ADMINISTRATIVA ÚNICAMENTE VINCULADO A LOS ACTOS, GESTIONES Y NEGOCIOS SEÑALADOS EN ESTE DOCUMENTO, ASÍ COMO PARA LA CORRECTA IDENTIFICACIÓN E INDIVIDUALIZACIÓN DEL INMUEBLE, ESPECIALMENTE PARA ACLARAR SU UBICACIÓN Y ÁREAS FINALES. FINALMENTE, </w:t>
       </w:r>
       <w:r>
         <w:rPr>
           <w:rFonts w:ascii="Verdana" w:hAnsi="Verdana" w:cs="Tahoma"/>
+          <w:b/>
+          <w:bCs/>
+          <w:sz w:val="18"/>
+          <w:szCs w:val="18"/>
+        </w:rPr>
+        <w:t>EL APODERADO</w:t>
+      </w:r>
+      <w:r>
+        <w:rPr>
+          <w:rFonts w:ascii="Verdana" w:hAnsi="Verdana" w:cs="Tahoma"/>
+          <w:sz w:val="18"/>
+          <w:szCs w:val="18"/>
+        </w:rPr>
+        <w:t xml:space="preserve"> PODRÁ DELEGAR TOTAL Y/O PARCIALMENTE LAS FACULTADES OTORGADAS EN LAS PERSONAS QUE </w:t>
+      </w:r>
+      <w:r>
+        <w:rPr>
+          <w:rFonts w:ascii="Verdana" w:hAnsi="Verdana" w:cs="Tahoma"/>
           <w:sz w:val="18"/>
           <w:szCs w:val="18"/>
         </w:rPr>
         <w:lastRenderedPageBreak/>
-        <w:t xml:space="preserve">ESPECIALMENTE PARA ACLARAR SU UBICACIÓN Y ÁREAS FINALES. FINALMENTE, </w:t>
-      </w:r>
-      <w:r>
-        <w:rPr>
-          <w:rFonts w:ascii="Verdana" w:hAnsi="Verdana" w:cs="Tahoma"/>
-          <w:b/>
-          <w:bCs/>
-          <w:sz w:val="18"/>
-          <w:szCs w:val="18"/>
-        </w:rPr>
-        <w:t>EL APODERADO</w:t>
-      </w:r>
-      <w:r>
-        <w:rPr>
-          <w:rFonts w:ascii="Verdana" w:hAnsi="Verdana" w:cs="Tahoma"/>
-          <w:sz w:val="18"/>
-          <w:szCs w:val="18"/>
-        </w:rPr>
-        <w:t xml:space="preserve"> PODRÁ DELEGAR TOTAL Y/O PARCIALMENTE LAS FACULTADES OTORGADAS EN LAS PERSONAS QUE CONSIDERE CONVENIENTES, PUDIENDO REASUMIR LAS FACULTADES Y REVOCAR LA DELEGACIÓN.</w:t>
+        <w:t>CONSIDERE CONVENIENTES, PUDIENDO REASUMIR LAS FACULTADES Y REVOCAR LA DELEGACIÓN.</w:t>
       </w:r>
     </w:p>
     <w:p>
@@ -14402,51 +14393,6 @@
         </w:tc>
       </w:tr>
     </w:tbl>
-    <w:p>
-      <w:pPr>
-        <w:rPr>
-          <w:rFonts w:ascii="Verdana" w:hAnsi="Verdana"/>
-          <w:sz w:val="18"/>
-          <w:szCs w:val="18"/>
-        </w:rPr>
-      </w:pPr>
-    </w:p>
-    <w:p>
-      <w:pPr>
-        <w:rPr>
-          <w:rFonts w:ascii="Verdana" w:hAnsi="Verdana"/>
-          <w:sz w:val="18"/>
-          <w:szCs w:val="18"/>
-        </w:rPr>
-      </w:pPr>
-    </w:p>
-    <w:p>
-      <w:pPr>
-        <w:rPr>
-          <w:rFonts w:ascii="Verdana" w:hAnsi="Verdana"/>
-          <w:sz w:val="18"/>
-          <w:szCs w:val="18"/>
-        </w:rPr>
-      </w:pPr>
-    </w:p>
-    <w:p>
-      <w:pPr>
-        <w:rPr>
-          <w:rFonts w:ascii="Verdana" w:hAnsi="Verdana"/>
-          <w:sz w:val="18"/>
-          <w:szCs w:val="18"/>
-        </w:rPr>
-      </w:pPr>
-    </w:p>
-    <w:p>
-      <w:pPr>
-        <w:rPr>
-          <w:rFonts w:ascii="Verdana" w:hAnsi="Verdana"/>
-          <w:sz w:val="18"/>
-          <w:szCs w:val="18"/>
-        </w:rPr>
-      </w:pPr>
-    </w:p>
     <w:p>
       <w:pPr>
         <w:rPr>
@@ -16345,7 +16291,7 @@
                 <w:szCs w:val="18"/>
               </w:rPr>
             </w:pPr>
-            <w:bookmarkStart w:id="4" w:name="_Hlk199254683"/>
+            <w:bookmarkStart w:id="3" w:name="_Hlk199254683"/>
             <w:r>
               <w:rPr>
                 <w:rFonts w:ascii="Verdana" w:hAnsi="Verdana"/>
@@ -17760,7 +17706,6 @@
                 <w:sz w:val="18"/>
                 <w:szCs w:val="18"/>
               </w:rPr>
-              <w:lastRenderedPageBreak/>
               <w:t>SALDO DE PRECIO PENDIENTE DE PAGO</w:t>
             </w:r>
           </w:p>
@@ -17992,7 +17937,7 @@
                 <w:szCs w:val="18"/>
                 <w:lang w:val="es-PE"/>
               </w:rPr>
-              <w:t xml:space="preserve">cuotas </w:t>
+              <w:t>CUOTAS</w:t>
             </w:r>
             <w:r>
               <w:rPr>
@@ -18003,7 +17948,7 @@
                 <w:szCs w:val="18"/>
                 <w:lang w:val="es-PE"/>
               </w:rPr>
-              <w:t>{letrasPendientePago}</w:t>
+              <w:t xml:space="preserve"> </w:t>
             </w:r>
             <w:r>
               <w:rPr>
@@ -18014,16 +17959,7 @@
                 <w:szCs w:val="18"/>
                 <w:lang w:val="es-PE"/>
               </w:rPr>
-              <w:t>.</w:t>
-            </w:r>
-            <w:r>
-              <w:rPr>
-                <w:rFonts w:ascii="Verdana" w:eastAsia="Tahoma" w:hAnsi="Verdana" w:cs="Tahoma"/>
-                <w:sz w:val="18"/>
-                <w:szCs w:val="18"/>
-                <w:lang w:val="es-PE"/>
-              </w:rPr>
-              <w:t xml:space="preserve"> Los pagos se efectuarán mediante </w:t>
+              <w:t>{letrasPendientePago}</w:t>
             </w:r>
             <w:r>
               <w:rPr>
@@ -18034,6 +17970,26 @@
                 <w:szCs w:val="18"/>
                 <w:lang w:val="es-PE"/>
               </w:rPr>
+              <w:t>.</w:t>
+            </w:r>
+            <w:r>
+              <w:rPr>
+                <w:rFonts w:ascii="Verdana" w:eastAsia="Tahoma" w:hAnsi="Verdana" w:cs="Tahoma"/>
+                <w:sz w:val="18"/>
+                <w:szCs w:val="18"/>
+                <w:lang w:val="es-PE"/>
+              </w:rPr>
+              <w:t xml:space="preserve"> Los pagos se efectuarán mediante </w:t>
+            </w:r>
+            <w:r>
+              <w:rPr>
+                <w:rFonts w:ascii="Verdana" w:eastAsia="Tahoma" w:hAnsi="Verdana" w:cs="Tahoma"/>
+                <w:b/>
+                <w:bCs/>
+                <w:sz w:val="18"/>
+                <w:szCs w:val="18"/>
+                <w:lang w:val="es-PE"/>
+              </w:rPr>
               <w:t>transferencia bancaria y/o depósito bancario</w:t>
             </w:r>
             <w:r>
@@ -18162,7 +18118,17 @@
                 <w:szCs w:val="18"/>
                 <w:lang w:val="es-PE"/>
               </w:rPr>
-              <w:t>, sin más constancia de recepción y conformidad que la firma de las partes al final del presente anexo.</w:t>
+              <w:t xml:space="preserve">, sin más constancia </w:t>
+            </w:r>
+            <w:r>
+              <w:rPr>
+                <w:rFonts w:ascii="Verdana" w:eastAsia="Tahoma" w:hAnsi="Verdana" w:cs="Tahoma"/>
+                <w:sz w:val="18"/>
+                <w:szCs w:val="18"/>
+                <w:lang w:val="es-PE"/>
+              </w:rPr>
+              <w:lastRenderedPageBreak/>
+              <w:t>de recepción y conformidad que la firma de las partes al final del presente anexo.</w:t>
             </w:r>
           </w:p>
           <w:p>
@@ -18215,7 +18181,7 @@
           </w:p>
         </w:tc>
       </w:tr>
-      <w:bookmarkEnd w:id="4"/>
+      <w:bookmarkEnd w:id="3"/>
     </w:tbl>
     <w:p>
       <w:pPr>
@@ -27428,14 +27394,6 @@
     <w:abstractNumId w:val="25"/>
   </w:num>
 </w:numbering>
-</file>
-
-<file path=word/people.xml><?xml version="1.0" encoding="utf-8"?>
-<w15:people xmlns:wpc="http://schemas.microsoft.com/office/word/2010/wordprocessingCanvas" xmlns:cx="http://schemas.microsoft.com/office/drawing/2014/chartex" xmlns:cx1="http://schemas.microsoft.com/office/drawing/2015/9/8/chartex" xmlns:cx2="http://schemas.microsoft.com/office/drawing/2015/10/21/chartex" xmlns:cx3="http://schemas.microsoft.com/office/drawing/2016/5/9/chartex" xmlns:cx4="http://schemas.microsoft.com/office/drawing/2016/5/10/chartex" xmlns:cx5="http://schemas.microsoft.com/office/drawing/2016/5/11/chartex" xmlns:cx6="http://schemas.microsoft.com/office/drawing/2016/5/12/chartex" xmlns:cx7="http://schemas.microsoft.com/office/drawing/2016/5/13/chartex" xmlns:cx8="http://schemas.microsoft.com/office/drawing/2016/5/14/chartex" xmlns:mc="http://schemas.openxmlformats.org/markup-compatibility/2006" xmlns:aink="http://schemas.microsoft.com/office/drawing/2016/ink" xmlns:am3d="http://schemas.microsoft.com/office/drawing/2017/model3d" xmlns:o="urn:schemas-microsoft-com:office:office" xmlns:oel="http://schemas.microsoft.com/office/2019/extlst" xmlns:r="http://schemas.openxmlformats.org/officeDocument/2006/relationships" xmlns:m="http://schemas.openxmlformats.org/officeDocument/2006/math" xmlns:v="urn:schemas-microsoft-com:vml" xmlns:wp14="http://schemas.microsoft.com/office/word/2010/wordprocessingDrawing" xmlns:wp="http://schemas.openxmlformats.org/drawingml/2006/wordprocessingDrawing" xmlns:w10="urn:schemas-microsoft-com:office:word" xmlns:w="http://schemas.openxmlformats.org/wordprocessingml/2006/main" xmlns:w14="http://schemas.microsoft.com/office/word/2010/wordml" xmlns:w15="http://schemas.microsoft.com/office/word/2012/wordml" xmlns:w16cex="http://schemas.microsoft.com/office/word/2018/wordml/cex" xmlns:w16cid="http://schemas.microsoft.com/office/word/2016/wordml/cid" xmlns:w16="http://schemas.microsoft.com/office/word/2018/wordml" xmlns:w16du="http://schemas.microsoft.com/office/word/2023/wordml/word16du" xmlns:w16sdtdh="http://schemas.microsoft.com/office/word/2020/wordml/sdtdatahash" xmlns:w16sdtfl="http://schemas.microsoft.com/office/word/2024/wordml/sdtformatlock" xmlns:w16se="http://schemas.microsoft.com/office/word/2015/wordml/symex" xmlns:wpg="http://schemas.microsoft.com/office/word/2010/wordprocessingGroup" xmlns:wpi="http://schemas.microsoft.com/office/word/2010/wordprocessingInk" xmlns:wne="http://schemas.microsoft.com/office/word/2006/wordml" xmlns:wps="http://schemas.microsoft.com/office/word/2010/wordprocessingShape" mc:Ignorable="w14 w15 w16se w16cid w16 w16cex w16sdtdh w16sdtfl w16du wp14">
-  <w15:person w15:author="Javier enrique Silva Barrientos">
-    <w15:presenceInfo w15:providerId="None" w15:userId="Javier enrique Silva Barrientos"/>
-  </w15:person>
-</w15:people>
 </file>
 
 <file path=word/styles.xml><?xml version="1.0" encoding="utf-8"?>
@@ -28644,15 +28602,24 @@
 </file>
 
 <file path=customXml/item1.xml><?xml version="1.0" encoding="utf-8"?>
-<?mso-contentType ?>
-<FormTemplates xmlns="http://schemas.microsoft.com/sharepoint/v3/contenttype/forms">
-  <Display>DocumentLibraryForm</Display>
-  <Edit>DocumentLibraryForm</Edit>
-  <New>DocumentLibraryForm</New>
-</FormTemplates>
+<p:properties xmlns:p="http://schemas.microsoft.com/office/2006/metadata/properties" xmlns:xsi="http://www.w3.org/2001/XMLSchema-instance" xmlns:pc="http://schemas.microsoft.com/office/infopath/2007/PartnerControls">
+  <documentManagement>
+    <_activity xmlns="1e312b31-e4c8-41b7-abe4-03b0af989ec7" xsi:nil="true"/>
+  </documentManagement>
+</p:properties>
 </file>
 
 <file path=customXml/item2.xml><?xml version="1.0" encoding="utf-8"?>
+<go:gDocsCustomXmlDataStorage xmlns:go="http://customooxmlschemas.google.com/" xmlns:r="http://schemas.openxmlformats.org/officeDocument/2006/relationships" uri="GoogleDocsCustomDataVersion2">
+  <go:docsCustomData xmlns:go="http://customooxmlschemas.google.com/" roundtripDataSignature="AMtx7miY2CCLliz4mFZKLa1g4wBlM0FuRQ==">CgMxLjAyCGguZ2pkZ3hzMgloLjMwajB6bGwyCWguMWZvYjl0ZTgAciExamZsNGFvYmpOeWRidy1wOVZzcGxKXzlrNkdST0NlSHo=</go:docsCustomData>
+</go:gDocsCustomXmlDataStorage>
+</file>
+
+<file path=customXml/item3.xml><?xml version="1.0" encoding="utf-8"?>
+<b:Sources xmlns:b="http://schemas.openxmlformats.org/officeDocument/2006/bibliography" xmlns="http://schemas.openxmlformats.org/officeDocument/2006/bibliography" SelectedStyle="\APASixthEditionOfficeOnline.xsl" StyleName="APA" Version="6"/>
+</file>
+
+<file path=customXml/item4.xml><?xml version="1.0" encoding="utf-8"?>
 <ct:contentTypeSchema xmlns:ct="http://schemas.microsoft.com/office/2006/metadata/contentType" xmlns:ma="http://schemas.microsoft.com/office/2006/metadata/properties/metaAttributes" ct:_="" ma:_="" ma:contentTypeName="Documento" ma:contentTypeID="0x0101002B93C7D9C74DE745B7DCB0874B77EECB" ma:contentTypeVersion="11" ma:contentTypeDescription="Crear nuevo documento." ma:contentTypeScope="" ma:versionID="2a5cc8a3fa9f528bb5c80ea59f0503bb">
   <xsd:schema xmlns:xsd="http://www.w3.org/2001/XMLSchema" xmlns:xs="http://www.w3.org/2001/XMLSchema" xmlns:p="http://schemas.microsoft.com/office/2006/metadata/properties" xmlns:ns3="1e312b31-e4c8-41b7-abe4-03b0af989ec7" targetNamespace="http://schemas.microsoft.com/office/2006/metadata/properties" ma:root="true" ma:fieldsID="54bacd5c1aac102c914718aa4870e4f6" ns3:_="">
     <xsd:import namespace="1e312b31-e4c8-41b7-abe4-03b0af989ec7"/>
@@ -28840,33 +28807,43 @@
 </ct:contentTypeSchema>
 </file>
 
-<file path=customXml/item3.xml><?xml version="1.0" encoding="utf-8"?>
-<b:Sources xmlns:b="http://schemas.openxmlformats.org/officeDocument/2006/bibliography" xmlns="http://schemas.openxmlformats.org/officeDocument/2006/bibliography" SelectedStyle="\APASixthEditionOfficeOnline.xsl" StyleName="APA" Version="6"/>
-</file>
-
-<file path=customXml/item4.xml><?xml version="1.0" encoding="utf-8"?>
-<go:gDocsCustomXmlDataStorage xmlns:go="http://customooxmlschemas.google.com/" xmlns:r="http://schemas.openxmlformats.org/officeDocument/2006/relationships" uri="GoogleDocsCustomDataVersion2">
-  <go:docsCustomData xmlns:go="http://customooxmlschemas.google.com/" roundtripDataSignature="AMtx7miY2CCLliz4mFZKLa1g4wBlM0FuRQ==">CgMxLjAyCGguZ2pkZ3hzMgloLjMwajB6bGwyCWguMWZvYjl0ZTgAciExamZsNGFvYmpOeWRidy1wOVZzcGxKXzlrNkdST0NlSHo=</go:docsCustomData>
-</go:gDocsCustomXmlDataStorage>
-</file>
-
 <file path=customXml/item5.xml><?xml version="1.0" encoding="utf-8"?>
-<p:properties xmlns:p="http://schemas.microsoft.com/office/2006/metadata/properties" xmlns:xsi="http://www.w3.org/2001/XMLSchema-instance" xmlns:pc="http://schemas.microsoft.com/office/infopath/2007/PartnerControls">
-  <documentManagement>
-    <_activity xmlns="1e312b31-e4c8-41b7-abe4-03b0af989ec7" xsi:nil="true"/>
-  </documentManagement>
-</p:properties>
+<?mso-contentType ?>
+<FormTemplates xmlns="http://schemas.microsoft.com/sharepoint/v3/contenttype/forms">
+  <Display>DocumentLibraryForm</Display>
+  <Edit>DocumentLibraryForm</Edit>
+  <New>DocumentLibraryForm</New>
+</FormTemplates>
 </file>
 
 <file path=customXml/itemProps1.xml><?xml version="1.0" encoding="utf-8"?>
-<ds:datastoreItem xmlns:ds="http://schemas.openxmlformats.org/officeDocument/2006/customXml" ds:itemID="{C26C82BC-49CF-4E27-86F4-7DBB56246C39}">
+<ds:datastoreItem xmlns:ds="http://schemas.openxmlformats.org/officeDocument/2006/customXml" ds:itemID="{789FBCEB-4B82-4DC8-8766-13F9C5C6B3C1}">
   <ds:schemaRefs>
-    <ds:schemaRef ds:uri="http://schemas.microsoft.com/sharepoint/v3/contenttype/forms"/>
+    <ds:schemaRef ds:uri="http://schemas.microsoft.com/office/2006/metadata/properties"/>
+    <ds:schemaRef ds:uri="http://schemas.microsoft.com/office/infopath/2007/PartnerControls"/>
+    <ds:schemaRef ds:uri="1e312b31-e4c8-41b7-abe4-03b0af989ec7"/>
   </ds:schemaRefs>
 </ds:datastoreItem>
 </file>
 
 <file path=customXml/itemProps2.xml><?xml version="1.0" encoding="utf-8"?>
+<ds:datastoreItem xmlns:ds="http://schemas.openxmlformats.org/officeDocument/2006/customXml" ds:itemID="{11111111-1234-1234-1234-123412341234}">
+  <ds:schemaRefs>
+    <ds:schemaRef ds:uri="http://customooxmlschemas.google.com/"/>
+    <ds:schemaRef ds:uri="http://schemas.openxmlformats.org/officeDocument/2006/relationships"/>
+  </ds:schemaRefs>
+</ds:datastoreItem>
+</file>
+
+<file path=customXml/itemProps3.xml><?xml version="1.0" encoding="utf-8"?>
+<ds:datastoreItem xmlns:ds="http://schemas.openxmlformats.org/officeDocument/2006/customXml" ds:itemID="{857829D5-BA91-4641-8A56-DF48A737E41E}">
+  <ds:schemaRefs>
+    <ds:schemaRef ds:uri="http://schemas.openxmlformats.org/officeDocument/2006/bibliography"/>
+  </ds:schemaRefs>
+</ds:datastoreItem>
+</file>
+
+<file path=customXml/itemProps4.xml><?xml version="1.0" encoding="utf-8"?>
 <ds:datastoreItem xmlns:ds="http://schemas.openxmlformats.org/officeDocument/2006/customXml" ds:itemID="{234DE154-5297-49C5-9EAE-BBA505CF38E6}">
   <ds:schemaRefs>
     <ds:schemaRef ds:uri="http://schemas.microsoft.com/office/2006/metadata/contentType"/>
@@ -28884,29 +28861,10 @@
 </ds:datastoreItem>
 </file>
 
-<file path=customXml/itemProps3.xml><?xml version="1.0" encoding="utf-8"?>
-<ds:datastoreItem xmlns:ds="http://schemas.openxmlformats.org/officeDocument/2006/customXml" ds:itemID="{857829D5-BA91-4641-8A56-DF48A737E41E}">
+<file path=customXml/itemProps5.xml><?xml version="1.0" encoding="utf-8"?>
+<ds:datastoreItem xmlns:ds="http://schemas.openxmlformats.org/officeDocument/2006/customXml" ds:itemID="{C26C82BC-49CF-4E27-86F4-7DBB56246C39}">
   <ds:schemaRefs>
-    <ds:schemaRef ds:uri="http://schemas.openxmlformats.org/officeDocument/2006/bibliography"/>
-  </ds:schemaRefs>
-</ds:datastoreItem>
-</file>
-
-<file path=customXml/itemProps4.xml><?xml version="1.0" encoding="utf-8"?>
-<ds:datastoreItem xmlns:ds="http://schemas.openxmlformats.org/officeDocument/2006/customXml" ds:itemID="{11111111-1234-1234-1234-123412341234}">
-  <ds:schemaRefs>
-    <ds:schemaRef ds:uri="http://customooxmlschemas.google.com/"/>
-    <ds:schemaRef ds:uri="http://schemas.openxmlformats.org/officeDocument/2006/relationships"/>
-  </ds:schemaRefs>
-</ds:datastoreItem>
-</file>
-
-<file path=customXml/itemProps5.xml><?xml version="1.0" encoding="utf-8"?>
-<ds:datastoreItem xmlns:ds="http://schemas.openxmlformats.org/officeDocument/2006/customXml" ds:itemID="{789FBCEB-4B82-4DC8-8766-13F9C5C6B3C1}">
-  <ds:schemaRefs>
-    <ds:schemaRef ds:uri="http://schemas.microsoft.com/office/2006/metadata/properties"/>
-    <ds:schemaRef ds:uri="http://schemas.microsoft.com/office/infopath/2007/PartnerControls"/>
-    <ds:schemaRef ds:uri="1e312b31-e4c8-41b7-abe4-03b0af989ec7"/>
+    <ds:schemaRef ds:uri="http://schemas.microsoft.com/sharepoint/v3/contenttype/forms"/>
   </ds:schemaRefs>
 </ds:datastoreItem>
 </file>
</xml_diff>